<commit_message>
update itro n stuff
</commit_message>
<xml_diff>
--- a/ch0_introduction/draft.docx
+++ b/ch0_introduction/draft.docx
@@ -204,7 +204,7 @@
         <w:t>(</w:t>
       </w:r>
       <w:r>
-        <w:t>1884</w:t>
+        <w:t>1882</w:t>
       </w:r>
       <w:r>
         <w:t>)</w:t>
@@ -219,15 +219,23 @@
         <w:t xml:space="preserve"> </w:t>
       </w:r>
       <w:r>
-        <w:rPr>
-          <w:highlight w:val="yellow"/>
-        </w:rPr>
-        <w:t>(Lester, [citation from chapter 2])</w:t>
-      </w:r>
-      <w:r>
-        <w:rPr>
-          <w:highlight w:val="yellow"/>
-        </w:rPr>
+        <w:t>(</w:t>
+      </w:r>
+      <w:r>
+        <w:t xml:space="preserve">Crisler and </w:t>
+      </w:r>
+      <w:proofErr w:type="spellStart"/>
+      <w:r>
+        <w:t>McElrath</w:t>
+      </w:r>
+      <w:proofErr w:type="spellEnd"/>
+      <w:r>
+        <w:t xml:space="preserve"> 82</w:t>
+      </w:r>
+      <w:r>
+        <w:t>)</w:t>
+      </w:r>
+      <w:r>
         <w:t>.</w:t>
       </w:r>
       <w:r>
@@ -243,11 +251,11 @@
         <w:t>,</w:t>
       </w:r>
       <w:r>
-        <w:t xml:space="preserve">” defined by the “reign of </w:t>
+        <w:t xml:space="preserve">” defined by the “reign of mind” </w:t>
       </w:r>
       <w:r>
         <w:lastRenderedPageBreak/>
-        <w:t>mind” in place of the brute ferocity</w:t>
+        <w:t>in place of the brute ferocity</w:t>
       </w:r>
       <w:r>
         <w:t xml:space="preserve"> that had reigned till then</w:t>
@@ -670,6 +678,8 @@
       <w:r>
         <w:t xml:space="preserve">exhausted stubble in its wake (#). Where many critics have seen a </w:t>
       </w:r>
+      <w:bookmarkStart w:id="0" w:name="_GoBack"/>
+      <w:bookmarkEnd w:id="0"/>
       <w:r>
         <w:t>romance</w:t>
       </w:r>
@@ -1419,7 +1429,7 @@
         </w:rPr>
         <w:t>nature as it is depicted in naturalism, with non-human nature being left by the</w:t>
       </w:r>
-      <w:commentRangeStart w:id="0"/>
+      <w:commentRangeStart w:id="1"/>
       <w:r>
         <w:rPr>
           <w:highlight w:val="yellow"/>
@@ -1429,12 +1439,12 @@
       <w:r>
         <w:t xml:space="preserve"> </w:t>
       </w:r>
-      <w:commentRangeEnd w:id="0"/>
+      <w:commentRangeEnd w:id="1"/>
       <w:r>
         <w:rPr>
           <w:rStyle w:val="CommentReference"/>
         </w:rPr>
-        <w:commentReference w:id="0"/>
+        <w:commentReference w:id="1"/>
       </w:r>
       <w:r>
         <w:t>In a recent collection surveying the state of naturalist criticism,</w:t>
@@ -1825,8 +1835,6 @@
         </w:rPr>
         <w:t>Though i</w:t>
       </w:r>
-      <w:bookmarkStart w:id="1" w:name="_GoBack"/>
-      <w:bookmarkEnd w:id="1"/>
       <w:r>
         <w:t>t builds on the foundation of this body of work on literature and the Anthropocene, this study differs</w:t>
       </w:r>
@@ -4129,15 +4137,7 @@
       </w:r>
       <w:proofErr w:type="spellEnd"/>
       <w:r>
-        <w:t xml:space="preserve"> bears significant resemblance to the other theistic proto-Anthropocene theories in its emphasis on a </w:t>
-      </w:r>
-      <w:proofErr w:type="spellStart"/>
-      <w:r>
-        <w:t>divin</w:t>
-      </w:r>
-      <w:proofErr w:type="spellEnd"/>
-      <w:r>
-        <w:t xml:space="preserve">e teleology. </w:t>
+        <w:t xml:space="preserve"> bears significant resemblance to the other theistic proto-Anthropocene theories in its emphasis on a divine teleology. </w:t>
       </w:r>
       <w:r>
         <w:t xml:space="preserve">For Teilhard and Le Roy, both Catholics, the </w:t>
@@ -4309,7 +4309,7 @@
 
 <file path=word/comments.xml><?xml version="1.0" encoding="utf-8"?>
 <w:comments xmlns:wpc="http://schemas.microsoft.com/office/word/2010/wordprocessingCanvas" xmlns:cx="http://schemas.microsoft.com/office/drawing/2014/chartex" xmlns:cx1="http://schemas.microsoft.com/office/drawing/2015/9/8/chartex" xmlns:cx2="http://schemas.microsoft.com/office/drawing/2015/10/21/chartex" xmlns:cx3="http://schemas.microsoft.com/office/drawing/2016/5/9/chartex" xmlns:cx4="http://schemas.microsoft.com/office/drawing/2016/5/10/chartex" xmlns:cx5="http://schemas.microsoft.com/office/drawing/2016/5/11/chartex" xmlns:cx6="http://schemas.microsoft.com/office/drawing/2016/5/12/chartex" xmlns:cx7="http://schemas.microsoft.com/office/drawing/2016/5/13/chartex" xmlns:cx8="http://schemas.microsoft.com/office/drawing/2016/5/14/chartex" xmlns:mc="http://schemas.openxmlformats.org/markup-compatibility/2006" xmlns:aink="http://schemas.microsoft.com/office/drawing/2016/ink" xmlns:am3d="http://schemas.microsoft.com/office/drawing/2017/model3d" xmlns:o="urn:schemas-microsoft-com:office:office" xmlns:r="http://schemas.openxmlformats.org/officeDocument/2006/relationships" xmlns:m="http://schemas.openxmlformats.org/officeDocument/2006/math" xmlns:v="urn:schemas-microsoft-com:vml" xmlns:wp14="http://schemas.microsoft.com/office/word/2010/wordprocessingDrawing" xmlns:wp="http://schemas.openxmlformats.org/drawingml/2006/wordprocessingDrawing" xmlns:w10="urn:schemas-microsoft-com:office:word" xmlns:w="http://schemas.openxmlformats.org/wordprocessingml/2006/main" xmlns:w14="http://schemas.microsoft.com/office/word/2010/wordml" xmlns:w15="http://schemas.microsoft.com/office/word/2012/wordml" xmlns:w16cid="http://schemas.microsoft.com/office/word/2016/wordml/cid" xmlns:w16se="http://schemas.microsoft.com/office/word/2015/wordml/symex" xmlns:wpg="http://schemas.microsoft.com/office/word/2010/wordprocessingGroup" xmlns:wpi="http://schemas.microsoft.com/office/word/2010/wordprocessingInk" xmlns:wne="http://schemas.microsoft.com/office/word/2006/wordml" xmlns:wps="http://schemas.microsoft.com/office/word/2010/wordprocessingShape" mc:Ignorable="w14 w15 w16se w16cid wp14">
-  <w:comment w:id="0" w:author="Phil Polefrone" w:date="2018-08-27T13:53:00Z" w:initials="PP">
+  <w:comment w:id="1" w:author="Phil Polefrone" w:date="2018-08-27T13:53:00Z" w:initials="PP">
     <w:p>
       <w:pPr>
         <w:pStyle w:val="CommentText"/>
@@ -4490,19 +4490,11 @@
         </w:rPr>
         <w:t xml:space="preserve">In </w:t>
       </w:r>
-      <w:proofErr w:type="spellStart"/>
       <w:r>
         <w:rPr>
           <w:highlight w:val="yellow"/>
         </w:rPr>
-        <w:t>Erdheim’s</w:t>
-      </w:r>
-      <w:proofErr w:type="spellEnd"/>
-      <w:r>
-        <w:rPr>
-          <w:highlight w:val="yellow"/>
-        </w:rPr>
-        <w:t xml:space="preserve"> case, the evidence seems less to threaten the </w:t>
+        <w:t xml:space="preserve">Erdheim’s case, the evidence seems less to threaten the </w:t>
       </w:r>
       <w:r>
         <w:rPr>
@@ -4536,19 +4528,11 @@
         </w:rPr>
         <w:t xml:space="preserve"> </w:t>
       </w:r>
-      <w:proofErr w:type="spellStart"/>
       <w:r>
         <w:rPr>
           <w:highlight w:val="yellow"/>
         </w:rPr>
-        <w:t>Uuuh</w:t>
-      </w:r>
-      <w:proofErr w:type="spellEnd"/>
-      <w:r>
-        <w:rPr>
-          <w:highlight w:val="yellow"/>
-        </w:rPr>
-        <w:t xml:space="preserve"> footnote, I guess reading in the Anthropocene??</w:t>
+        <w:t>Uuuh footnote, I guess reading in the Anthropocene??</w:t>
       </w:r>
     </w:p>
   </w:footnote>
@@ -4608,13 +4592,8 @@
       <w:r>
         <w:t xml:space="preserve">system, which records years relative to January 1, 1950, or the </w:t>
       </w:r>
-      <w:proofErr w:type="spellStart"/>
-      <w:r>
-        <w:t>Megannum</w:t>
-      </w:r>
-      <w:proofErr w:type="spellEnd"/>
-      <w:r>
-        <w:t xml:space="preserve"> (ma) system, which measures time in millions of years. </w:t>
+      <w:r>
+        <w:t xml:space="preserve">Megannum (ma) system, which measures time in millions of years. </w:t>
       </w:r>
       <w:r>
         <w:t xml:space="preserve">For ease of reference to events in human history, I will instead use the BCE system. </w:t>
@@ -4651,13 +4630,8 @@
       <w:r>
         <w:t xml:space="preserve"> Technically, a working group of the International Commission on Stratigraphy’s </w:t>
       </w:r>
-      <w:proofErr w:type="spellStart"/>
-      <w:r>
-        <w:t>Subcommission</w:t>
-      </w:r>
-      <w:proofErr w:type="spellEnd"/>
-      <w:r>
-        <w:t xml:space="preserve"> on Quaternary Stratigraphy.</w:t>
+      <w:r>
+        <w:t>Subcommission on Quaternary Stratigraphy.</w:t>
       </w:r>
     </w:p>
   </w:footnote>
@@ -4728,14 +4702,12 @@
         </w:rPr>
         <w:t xml:space="preserve"> </w:t>
       </w:r>
-      <w:proofErr w:type="spellStart"/>
       <w:r>
         <w:rPr>
           <w:highlight w:val="yellow"/>
         </w:rPr>
         <w:t>Uhhh</w:t>
       </w:r>
-      <w:proofErr w:type="spellEnd"/>
       <w:r>
         <w:t xml:space="preserve"> cite. especially draw from Anthropocene Reading</w:t>
       </w:r>
@@ -4793,13 +4765,8 @@
       <w:r>
         <w:t xml:space="preserve"> </w:t>
       </w:r>
-      <w:proofErr w:type="spellStart"/>
-      <w:r>
-        <w:t>LeConte</w:t>
-      </w:r>
-      <w:proofErr w:type="spellEnd"/>
-      <w:r>
-        <w:t xml:space="preserve"> dates his era from an undefined moment past which humanity could be said to have attained “mastery” and “supremacy” over the planet, thereby initiating “the reign of man” (“Critical” 556). While (</w:t>
+      <w:r>
+        <w:t>LeConte dates his era from an undefined moment past which humanity could be said to have attained “mastery” and “supremacy” over the planet, thereby initiating “the reign of man” (“Critical” 556). While (</w:t>
       </w:r>
       <w:r>
         <w:rPr>
@@ -4808,23 +4775,7 @@
         <w:t xml:space="preserve">pace </w:t>
       </w:r>
       <w:r>
-        <w:t xml:space="preserve">Hamilton and </w:t>
-      </w:r>
-      <w:proofErr w:type="spellStart"/>
-      <w:r>
-        <w:t>Grinevald</w:t>
-      </w:r>
-      <w:proofErr w:type="spellEnd"/>
-      <w:r>
-        <w:t xml:space="preserve">) </w:t>
-      </w:r>
-      <w:proofErr w:type="spellStart"/>
-      <w:r>
-        <w:t>LeConte</w:t>
-      </w:r>
-      <w:proofErr w:type="spellEnd"/>
-      <w:r>
-        <w:t xml:space="preserve"> preceded </w:t>
+        <w:t xml:space="preserve">Hamilton and Grinevald) LeConte preceded </w:t>
       </w:r>
       <w:r>
         <w:rPr>
@@ -5424,6 +5375,7 @@
   <w:style w:type="character" w:default="1" w:styleId="DefaultParagraphFont">
     <w:name w:val="Default Paragraph Font"/>
     <w:uiPriority w:val="1"/>
+    <w:semiHidden/>
     <w:unhideWhenUsed/>
   </w:style>
   <w:style w:type="table" w:default="1" w:styleId="TableNormal">

</xml_diff>